<commit_message>
SQL Schema Creation Queries and Mock Data (Part II)
</commit_message>
<xml_diff>
--- a/SQL Schema Creation Queries.docx
+++ b/SQL Schema Creation Queries.docx
@@ -1780,6 +1780,1847 @@
         </w:rPr>
         <w:tab/>
         <w:t>FOREIGN KEY("User_ID") REFERENCES "User"("ID")</w:t>
+      </w:r>
+    </w:p>
+    <w:p>
+      <w:pPr>
+        <w:pStyle w:val="Body"/>
+        <w:bidi w:val="0"/>
+      </w:pPr>
+      <w:r>
+        <w:rPr>
+          <w:rtl w:val="0"/>
+          <w:lang w:val="es-ES_tradnl"/>
+        </w:rPr>
+        <w:tab/>
+        <w:tab/>
+        <w:t>ON DELETE CASCADE</w:t>
+      </w:r>
+    </w:p>
+    <w:p>
+      <w:pPr>
+        <w:pStyle w:val="Body"/>
+        <w:bidi w:val="0"/>
+      </w:pPr>
+      <w:r>
+        <w:rPr>
+          <w:rtl w:val="0"/>
+          <w:lang w:val="es-ES_tradnl"/>
+        </w:rPr>
+        <w:tab/>
+        <w:tab/>
+        <w:t>ON UPDATE CASCADE</w:t>
+      </w:r>
+    </w:p>
+    <w:p>
+      <w:pPr>
+        <w:pStyle w:val="Body"/>
+        <w:bidi w:val="0"/>
+      </w:pPr>
+      <w:r>
+        <w:rPr>
+          <w:rtl w:val="0"/>
+          <w:lang w:val="it-IT"/>
+        </w:rPr>
+        <w:t>);</w:t>
+      </w:r>
+    </w:p>
+    <w:p>
+      <w:pPr>
+        <w:pStyle w:val="Body"/>
+        <w:bidi w:val="0"/>
+      </w:pPr>
+    </w:p>
+    <w:p>
+      <w:pPr>
+        <w:pStyle w:val="Body"/>
+        <w:bidi w:val="0"/>
+      </w:pPr>
+      <w:r>
+        <w:rPr>
+          <w:rtl w:val="0"/>
+        </w:rPr>
+        <w:t>CREATE TABLE "Transaction"(</w:t>
+      </w:r>
+    </w:p>
+    <w:p>
+      <w:pPr>
+        <w:pStyle w:val="Body"/>
+        <w:bidi w:val="0"/>
+      </w:pPr>
+      <w:r>
+        <w:rPr>
+          <w:rtl w:val="0"/>
+          <w:lang w:val="fr-FR"/>
+        </w:rPr>
+        <w:tab/>
+        <w:t>"Transaction_ID"</w:t>
+        <w:tab/>
+      </w:r>
+      <w:r>
+        <w:tab/>
+      </w:r>
+      <w:r>
+        <w:rPr>
+          <w:rtl w:val="0"/>
+        </w:rPr>
+        <w:t>SERIAL NOT NULL,</w:t>
+      </w:r>
+    </w:p>
+    <w:p>
+      <w:pPr>
+        <w:pStyle w:val="Body"/>
+        <w:bidi w:val="0"/>
+      </w:pPr>
+      <w:r>
+        <w:rPr>
+          <w:rtl w:val="0"/>
+        </w:rPr>
+        <w:tab/>
+        <w:t>"Amount"</w:t>
+        <w:tab/>
+        <w:tab/>
+        <w:tab/>
+        <w:t>NUMERIC(7,2) NOT NULL,</w:t>
+      </w:r>
+    </w:p>
+    <w:p>
+      <w:pPr>
+        <w:pStyle w:val="Body"/>
+        <w:bidi w:val="0"/>
+      </w:pPr>
+      <w:r>
+        <w:rPr>
+          <w:rtl w:val="0"/>
+          <w:lang w:val="ru-RU"/>
+        </w:rPr>
+        <w:tab/>
+        <w:t>"Time"</w:t>
+        <w:tab/>
+        <w:tab/>
+        <w:tab/>
+        <w:tab/>
+        <w:t>TIME</w:t>
+        <w:tab/>
+        <w:t>NOT NULL DEFAULT CURRENT_TIME,</w:t>
+      </w:r>
+    </w:p>
+    <w:p>
+      <w:pPr>
+        <w:pStyle w:val="Body"/>
+        <w:bidi w:val="0"/>
+      </w:pPr>
+      <w:r>
+        <w:rPr>
+          <w:rtl w:val="0"/>
+          <w:lang w:val="de-DE"/>
+        </w:rPr>
+        <w:tab/>
+        <w:t>"Date"</w:t>
+        <w:tab/>
+        <w:tab/>
+        <w:tab/>
+        <w:tab/>
+        <w:t>DATE    NOT NULL DEFAULT CURRENT_DATE,</w:t>
+      </w:r>
+    </w:p>
+    <w:p>
+      <w:pPr>
+        <w:pStyle w:val="Body"/>
+        <w:bidi w:val="0"/>
+      </w:pPr>
+      <w:r>
+        <w:rPr>
+          <w:rtl w:val="0"/>
+        </w:rPr>
+        <w:tab/>
+        <w:t>PRIMARY KEY("Transaction_ID")</w:t>
+      </w:r>
+    </w:p>
+    <w:p>
+      <w:pPr>
+        <w:pStyle w:val="Body"/>
+        <w:bidi w:val="0"/>
+      </w:pPr>
+      <w:r>
+        <w:rPr>
+          <w:rtl w:val="0"/>
+          <w:lang w:val="it-IT"/>
+        </w:rPr>
+        <w:t>);</w:t>
+      </w:r>
+    </w:p>
+    <w:p>
+      <w:pPr>
+        <w:pStyle w:val="Body"/>
+        <w:bidi w:val="0"/>
+      </w:pPr>
+    </w:p>
+    <w:p>
+      <w:pPr>
+        <w:pStyle w:val="Body"/>
+        <w:bidi w:val="0"/>
+      </w:pPr>
+    </w:p>
+    <w:p>
+      <w:pPr>
+        <w:pStyle w:val="Body"/>
+        <w:bidi w:val="0"/>
+      </w:pPr>
+      <w:r>
+        <w:rPr>
+          <w:rtl w:val="0"/>
+        </w:rPr>
+        <w:t>CREATE TABLE "Review"(</w:t>
+      </w:r>
+    </w:p>
+    <w:p>
+      <w:pPr>
+        <w:pStyle w:val="Body"/>
+        <w:bidi w:val="0"/>
+      </w:pPr>
+      <w:r>
+        <w:rPr>
+          <w:rtl w:val="0"/>
+        </w:rPr>
+        <w:tab/>
+        <w:t>"User_ID"</w:t>
+        <w:tab/>
+        <w:t>INT</w:t>
+        <w:tab/>
+        <w:t>NOT NULL,</w:t>
+      </w:r>
+    </w:p>
+    <w:p>
+      <w:pPr>
+        <w:pStyle w:val="Body"/>
+        <w:bidi w:val="0"/>
+      </w:pPr>
+      <w:r>
+        <w:rPr>
+          <w:rtl w:val="0"/>
+        </w:rPr>
+        <w:tab/>
+        <w:t>"Review_ID"</w:t>
+        <w:tab/>
+        <w:t>SERIAL NOT NULL,</w:t>
+      </w:r>
+    </w:p>
+    <w:p>
+      <w:pPr>
+        <w:pStyle w:val="Body"/>
+        <w:bidi w:val="0"/>
+      </w:pPr>
+      <w:r>
+        <w:rPr>
+          <w:rtl w:val="0"/>
+          <w:lang w:val="fr-FR"/>
+        </w:rPr>
+        <w:tab/>
+        <w:t>"Description"</w:t>
+        <w:tab/>
+        <w:t>TEXT NOT NULL,</w:t>
+      </w:r>
+    </w:p>
+    <w:p>
+      <w:pPr>
+        <w:pStyle w:val="Body"/>
+        <w:bidi w:val="0"/>
+      </w:pPr>
+      <w:r>
+        <w:rPr>
+          <w:rtl w:val="0"/>
+        </w:rPr>
+        <w:tab/>
+        <w:t>"Rating"</w:t>
+        <w:tab/>
+        <w:t>INT NOT NULL,</w:t>
+      </w:r>
+    </w:p>
+    <w:p>
+      <w:pPr>
+        <w:pStyle w:val="Body"/>
+        <w:bidi w:val="0"/>
+      </w:pPr>
+      <w:r>
+        <w:rPr>
+          <w:rtl w:val="0"/>
+        </w:rPr>
+        <w:tab/>
+        <w:t>"Dish_ID"</w:t>
+        <w:tab/>
+        <w:t>INT,</w:t>
+      </w:r>
+    </w:p>
+    <w:p>
+      <w:pPr>
+        <w:pStyle w:val="Body"/>
+        <w:bidi w:val="0"/>
+      </w:pPr>
+      <w:r>
+        <w:rPr>
+          <w:rtl w:val="0"/>
+        </w:rPr>
+        <w:tab/>
+        <w:t>PRIMARY KEY("User_ID", "Review_ID"),</w:t>
+      </w:r>
+    </w:p>
+    <w:p>
+      <w:pPr>
+        <w:pStyle w:val="Body"/>
+        <w:bidi w:val="0"/>
+      </w:pPr>
+      <w:r>
+        <w:rPr>
+          <w:rtl w:val="0"/>
+        </w:rPr>
+        <w:tab/>
+        <w:t>FOREIGN KEY("User_ID") REFERENCES "User"("ID")</w:t>
+      </w:r>
+    </w:p>
+    <w:p>
+      <w:pPr>
+        <w:pStyle w:val="Body"/>
+        <w:bidi w:val="0"/>
+      </w:pPr>
+      <w:r>
+        <w:rPr>
+          <w:rtl w:val="0"/>
+          <w:lang w:val="es-ES_tradnl"/>
+        </w:rPr>
+        <w:tab/>
+        <w:tab/>
+        <w:t>ON DELETE CASCADE</w:t>
+      </w:r>
+    </w:p>
+    <w:p>
+      <w:pPr>
+        <w:pStyle w:val="Body"/>
+        <w:bidi w:val="0"/>
+      </w:pPr>
+      <w:r>
+        <w:rPr>
+          <w:rtl w:val="0"/>
+          <w:lang w:val="es-ES_tradnl"/>
+        </w:rPr>
+        <w:tab/>
+        <w:tab/>
+        <w:t>ON UPDATE CASCADE,</w:t>
+      </w:r>
+    </w:p>
+    <w:p>
+      <w:pPr>
+        <w:pStyle w:val="Body"/>
+        <w:bidi w:val="0"/>
+      </w:pPr>
+      <w:r>
+        <w:rPr>
+          <w:rtl w:val="0"/>
+        </w:rPr>
+        <w:tab/>
+        <w:t>FOREIGN KEY("Dish_ID") REFERENCES "Dish"("Dish_ID")</w:t>
+      </w:r>
+    </w:p>
+    <w:p>
+      <w:pPr>
+        <w:pStyle w:val="Body"/>
+        <w:bidi w:val="0"/>
+      </w:pPr>
+      <w:r>
+        <w:rPr>
+          <w:rtl w:val="0"/>
+          <w:lang w:val="de-DE"/>
+        </w:rPr>
+        <w:tab/>
+        <w:tab/>
+        <w:t>ON</w:t>
+        <w:tab/>
+        <w:t>DELETE CASCADE</w:t>
+      </w:r>
+    </w:p>
+    <w:p>
+      <w:pPr>
+        <w:pStyle w:val="Body"/>
+        <w:bidi w:val="0"/>
+      </w:pPr>
+      <w:r>
+        <w:rPr>
+          <w:rtl w:val="0"/>
+          <w:lang w:val="es-ES_tradnl"/>
+        </w:rPr>
+        <w:tab/>
+        <w:tab/>
+        <w:t>ON UPDATE CASCADE</w:t>
+      </w:r>
+    </w:p>
+    <w:p>
+      <w:pPr>
+        <w:pStyle w:val="Body"/>
+        <w:bidi w:val="0"/>
+      </w:pPr>
+      <w:r>
+        <w:rPr>
+          <w:rtl w:val="0"/>
+          <w:lang w:val="it-IT"/>
+        </w:rPr>
+        <w:t>);</w:t>
+      </w:r>
+    </w:p>
+    <w:p>
+      <w:pPr>
+        <w:pStyle w:val="Body"/>
+        <w:bidi w:val="0"/>
+      </w:pPr>
+    </w:p>
+    <w:p>
+      <w:pPr>
+        <w:pStyle w:val="Body"/>
+        <w:bidi w:val="0"/>
+      </w:pPr>
+    </w:p>
+    <w:p>
+      <w:pPr>
+        <w:pStyle w:val="Body"/>
+        <w:bidi w:val="0"/>
+      </w:pPr>
+      <w:r>
+        <w:rPr>
+          <w:rtl w:val="0"/>
+        </w:rPr>
+        <w:t>CREATE TABLE "Ingredient"(</w:t>
+      </w:r>
+    </w:p>
+    <w:p>
+      <w:pPr>
+        <w:pStyle w:val="Body"/>
+        <w:bidi w:val="0"/>
+      </w:pPr>
+      <w:r>
+        <w:rPr>
+          <w:rtl w:val="0"/>
+          <w:lang w:val="de-DE"/>
+        </w:rPr>
+        <w:tab/>
+        <w:t>"Name"</w:t>
+        <w:tab/>
+        <w:t xml:space="preserve">VARCHAR(50) </w:t>
+        <w:tab/>
+        <w:t xml:space="preserve">NOT NULL, </w:t>
+      </w:r>
+    </w:p>
+    <w:p>
+      <w:pPr>
+        <w:pStyle w:val="Body"/>
+        <w:bidi w:val="0"/>
+      </w:pPr>
+      <w:r>
+        <w:rPr>
+          <w:rtl w:val="0"/>
+        </w:rPr>
+        <w:tab/>
+        <w:t>"Price"</w:t>
+        <w:tab/>
+        <w:tab/>
+        <w:t xml:space="preserve">NUMERIC(7,2) </w:t>
+        <w:tab/>
+        <w:t>NOT NULL,</w:t>
+      </w:r>
+    </w:p>
+    <w:p>
+      <w:pPr>
+        <w:pStyle w:val="Body"/>
+        <w:bidi w:val="0"/>
+      </w:pPr>
+      <w:r>
+        <w:rPr>
+          <w:rtl w:val="0"/>
+          <w:lang w:val="de-DE"/>
+        </w:rPr>
+        <w:tab/>
+        <w:t>"Exp_Date"</w:t>
+        <w:tab/>
+        <w:t>DATE</w:t>
+        <w:tab/>
+        <w:tab/>
+        <w:tab/>
+        <w:t>NOT NULL,</w:t>
+      </w:r>
+    </w:p>
+    <w:p>
+      <w:pPr>
+        <w:pStyle w:val="Body"/>
+        <w:bidi w:val="0"/>
+      </w:pPr>
+      <w:r>
+        <w:rPr>
+          <w:rtl w:val="0"/>
+          <w:lang w:val="it-IT"/>
+        </w:rPr>
+        <w:tab/>
+        <w:t>"Quantity"</w:t>
+        <w:tab/>
+        <w:t>NUMERIC (5,2)</w:t>
+        <w:tab/>
+        <w:t>NOT NULL,</w:t>
+      </w:r>
+    </w:p>
+    <w:p>
+      <w:pPr>
+        <w:pStyle w:val="Body"/>
+        <w:bidi w:val="0"/>
+      </w:pPr>
+      <w:r>
+        <w:rPr>
+          <w:rtl w:val="0"/>
+          <w:lang w:val="de-DE"/>
+        </w:rPr>
+        <w:tab/>
+        <w:t>PRIMARY KEY("Name")</w:t>
+      </w:r>
+    </w:p>
+    <w:p>
+      <w:pPr>
+        <w:pStyle w:val="Body"/>
+        <w:bidi w:val="0"/>
+      </w:pPr>
+      <w:r>
+        <w:rPr>
+          <w:rtl w:val="0"/>
+          <w:lang w:val="it-IT"/>
+        </w:rPr>
+        <w:t>);</w:t>
+      </w:r>
+    </w:p>
+    <w:p>
+      <w:pPr>
+        <w:pStyle w:val="Body"/>
+        <w:bidi w:val="0"/>
+      </w:pPr>
+    </w:p>
+    <w:p>
+      <w:pPr>
+        <w:pStyle w:val="Body"/>
+        <w:bidi w:val="0"/>
+      </w:pPr>
+    </w:p>
+    <w:p>
+      <w:pPr>
+        <w:pStyle w:val="Body"/>
+        <w:bidi w:val="0"/>
+      </w:pPr>
+    </w:p>
+    <w:p>
+      <w:pPr>
+        <w:pStyle w:val="Body"/>
+        <w:bidi w:val="0"/>
+      </w:pPr>
+    </w:p>
+    <w:p>
+      <w:pPr>
+        <w:pStyle w:val="Body"/>
+        <w:bidi w:val="0"/>
+      </w:pPr>
+    </w:p>
+    <w:p>
+      <w:pPr>
+        <w:pStyle w:val="Body"/>
+        <w:bidi w:val="0"/>
+      </w:pPr>
+    </w:p>
+    <w:p>
+      <w:pPr>
+        <w:pStyle w:val="Body"/>
+        <w:bidi w:val="0"/>
+      </w:pPr>
+    </w:p>
+    <w:p>
+      <w:pPr>
+        <w:pStyle w:val="Body"/>
+        <w:bidi w:val="0"/>
+      </w:pPr>
+    </w:p>
+    <w:p>
+      <w:pPr>
+        <w:pStyle w:val="Body"/>
+        <w:bidi w:val="0"/>
+      </w:pPr>
+    </w:p>
+    <w:p>
+      <w:pPr>
+        <w:pStyle w:val="Body"/>
+        <w:bidi w:val="0"/>
+      </w:pPr>
+    </w:p>
+    <w:p>
+      <w:pPr>
+        <w:pStyle w:val="Body"/>
+        <w:bidi w:val="0"/>
+      </w:pPr>
+    </w:p>
+    <w:p>
+      <w:pPr>
+        <w:pStyle w:val="Body"/>
+        <w:bidi w:val="0"/>
+      </w:pPr>
+      <w:r>
+        <w:rPr>
+          <w:rtl w:val="0"/>
+        </w:rPr>
+        <w:t>CREATE TABLE "Customer_Transaction"(</w:t>
+      </w:r>
+    </w:p>
+    <w:p>
+      <w:pPr>
+        <w:pStyle w:val="Body"/>
+        <w:bidi w:val="0"/>
+      </w:pPr>
+      <w:r>
+        <w:rPr>
+          <w:rtl w:val="0"/>
+        </w:rPr>
+        <w:tab/>
+        <w:t>"User_ID"</w:t>
+        <w:tab/>
+        <w:tab/>
+        <w:tab/>
+        <w:tab/>
+        <w:t>INT NOT NULL,</w:t>
+      </w:r>
+    </w:p>
+    <w:p>
+      <w:pPr>
+        <w:pStyle w:val="Body"/>
+        <w:bidi w:val="0"/>
+      </w:pPr>
+      <w:r>
+        <w:rPr>
+          <w:rtl w:val="0"/>
+          <w:lang w:val="fr-FR"/>
+        </w:rPr>
+        <w:tab/>
+        <w:t>"Transaction_ID"</w:t>
+        <w:tab/>
+        <w:tab/>
+        <w:t>INT NOT NULL,</w:t>
+      </w:r>
+    </w:p>
+    <w:p>
+      <w:pPr>
+        <w:pStyle w:val="Body"/>
+        <w:bidi w:val="0"/>
+      </w:pPr>
+      <w:r>
+        <w:rPr>
+          <w:rtl w:val="0"/>
+        </w:rPr>
+        <w:tab/>
+        <w:t>PRIMARY KEY("User_ID", "Transaction_ID"),</w:t>
+      </w:r>
+    </w:p>
+    <w:p>
+      <w:pPr>
+        <w:pStyle w:val="Body"/>
+        <w:bidi w:val="0"/>
+      </w:pPr>
+      <w:r>
+        <w:rPr>
+          <w:rtl w:val="0"/>
+        </w:rPr>
+        <w:tab/>
+        <w:t>FOREIGN KEY("User_ID") REFERENCES "User"("ID")</w:t>
+      </w:r>
+    </w:p>
+    <w:p>
+      <w:pPr>
+        <w:pStyle w:val="Body"/>
+        <w:bidi w:val="0"/>
+      </w:pPr>
+      <w:r>
+        <w:rPr>
+          <w:rtl w:val="0"/>
+          <w:lang w:val="es-ES_tradnl"/>
+        </w:rPr>
+        <w:tab/>
+        <w:tab/>
+        <w:t>ON DELETE CASCADE</w:t>
+      </w:r>
+    </w:p>
+    <w:p>
+      <w:pPr>
+        <w:pStyle w:val="Body"/>
+        <w:bidi w:val="0"/>
+      </w:pPr>
+      <w:r>
+        <w:rPr>
+          <w:rtl w:val="0"/>
+          <w:lang w:val="es-ES_tradnl"/>
+        </w:rPr>
+        <w:tab/>
+        <w:tab/>
+        <w:t>ON UPDATE CASCADE,</w:t>
+      </w:r>
+    </w:p>
+    <w:p>
+      <w:pPr>
+        <w:pStyle w:val="Body"/>
+        <w:bidi w:val="0"/>
+      </w:pPr>
+      <w:r>
+        <w:rPr>
+          <w:rtl w:val="0"/>
+        </w:rPr>
+        <w:tab/>
+        <w:t>FOREIGN KEY("Transaction_ID")</w:t>
+        <w:tab/>
+        <w:t>REFERENCES "Transaction"("Transaction_ID")</w:t>
+      </w:r>
+    </w:p>
+    <w:p>
+      <w:pPr>
+        <w:pStyle w:val="Body"/>
+        <w:bidi w:val="0"/>
+      </w:pPr>
+      <w:r>
+        <w:rPr>
+          <w:rtl w:val="0"/>
+          <w:lang w:val="es-ES_tradnl"/>
+        </w:rPr>
+        <w:tab/>
+        <w:tab/>
+        <w:t>ON DELETE CASCADE</w:t>
+      </w:r>
+    </w:p>
+    <w:p>
+      <w:pPr>
+        <w:pStyle w:val="Body"/>
+        <w:bidi w:val="0"/>
+      </w:pPr>
+      <w:r>
+        <w:rPr>
+          <w:rtl w:val="0"/>
+          <w:lang w:val="es-ES_tradnl"/>
+        </w:rPr>
+        <w:tab/>
+        <w:tab/>
+        <w:t>ON UPDATE CASCADE</w:t>
+      </w:r>
+    </w:p>
+    <w:p>
+      <w:pPr>
+        <w:pStyle w:val="Body"/>
+        <w:bidi w:val="0"/>
+      </w:pPr>
+      <w:r>
+        <w:rPr>
+          <w:rtl w:val="0"/>
+          <w:lang w:val="it-IT"/>
+        </w:rPr>
+        <w:t>);</w:t>
+      </w:r>
+    </w:p>
+    <w:p>
+      <w:pPr>
+        <w:pStyle w:val="Body"/>
+        <w:bidi w:val="0"/>
+      </w:pPr>
+    </w:p>
+    <w:p>
+      <w:pPr>
+        <w:pStyle w:val="Body"/>
+        <w:bidi w:val="0"/>
+      </w:pPr>
+    </w:p>
+    <w:p>
+      <w:pPr>
+        <w:pStyle w:val="Body"/>
+        <w:bidi w:val="0"/>
+      </w:pPr>
+      <w:r>
+        <w:rPr>
+          <w:rtl w:val="0"/>
+        </w:rPr>
+        <w:t>CREATE TABLE "Order_Table"(</w:t>
+      </w:r>
+    </w:p>
+    <w:p>
+      <w:pPr>
+        <w:pStyle w:val="Body"/>
+        <w:bidi w:val="0"/>
+      </w:pPr>
+      <w:r>
+        <w:rPr>
+          <w:rtl w:val="0"/>
+        </w:rPr>
+        <w:tab/>
+        <w:t>"Order_ID"</w:t>
+        <w:tab/>
+        <w:t>INT</w:t>
+        <w:tab/>
+        <w:t>NOT NULL,</w:t>
+      </w:r>
+    </w:p>
+    <w:p>
+      <w:pPr>
+        <w:pStyle w:val="Body"/>
+        <w:bidi w:val="0"/>
+      </w:pPr>
+      <w:r>
+        <w:rPr>
+          <w:rtl w:val="0"/>
+        </w:rPr>
+        <w:tab/>
+        <w:t>"Table#"</w:t>
+        <w:tab/>
+        <w:t>INT NOT NULL,</w:t>
+      </w:r>
+    </w:p>
+    <w:p>
+      <w:pPr>
+        <w:pStyle w:val="Body"/>
+        <w:bidi w:val="0"/>
+      </w:pPr>
+      <w:r>
+        <w:rPr>
+          <w:rtl w:val="0"/>
+        </w:rPr>
+        <w:tab/>
+        <w:t>PRIMARY KEY("Order_ID", "Table#"),</w:t>
+      </w:r>
+    </w:p>
+    <w:p>
+      <w:pPr>
+        <w:pStyle w:val="Body"/>
+        <w:bidi w:val="0"/>
+      </w:pPr>
+      <w:r>
+        <w:rPr>
+          <w:rtl w:val="0"/>
+        </w:rPr>
+        <w:tab/>
+        <w:t>FOREIGN KEY("Order_ID") REFERENCES "Order"("Order_ID")</w:t>
+      </w:r>
+    </w:p>
+    <w:p>
+      <w:pPr>
+        <w:pStyle w:val="Body"/>
+        <w:bidi w:val="0"/>
+      </w:pPr>
+      <w:r>
+        <w:rPr>
+          <w:rtl w:val="0"/>
+          <w:lang w:val="es-ES_tradnl"/>
+        </w:rPr>
+        <w:tab/>
+        <w:tab/>
+        <w:t>ON DELETE CASCADE</w:t>
+      </w:r>
+    </w:p>
+    <w:p>
+      <w:pPr>
+        <w:pStyle w:val="Body"/>
+        <w:bidi w:val="0"/>
+      </w:pPr>
+      <w:r>
+        <w:rPr>
+          <w:rtl w:val="0"/>
+          <w:lang w:val="es-ES_tradnl"/>
+        </w:rPr>
+        <w:tab/>
+        <w:tab/>
+        <w:t>ON UPDATE CASCADE,</w:t>
+      </w:r>
+    </w:p>
+    <w:p>
+      <w:pPr>
+        <w:pStyle w:val="Body"/>
+        <w:bidi w:val="0"/>
+      </w:pPr>
+      <w:r>
+        <w:rPr>
+          <w:rtl w:val="0"/>
+        </w:rPr>
+        <w:tab/>
+        <w:t>FOREIGN KEY("Table#") REFERENCES "Table"("Table#")</w:t>
+      </w:r>
+    </w:p>
+    <w:p>
+      <w:pPr>
+        <w:pStyle w:val="Body"/>
+        <w:bidi w:val="0"/>
+      </w:pPr>
+      <w:r>
+        <w:rPr>
+          <w:rtl w:val="0"/>
+          <w:lang w:val="es-ES_tradnl"/>
+        </w:rPr>
+        <w:tab/>
+        <w:tab/>
+        <w:t>ON DELETE CASCADE</w:t>
+      </w:r>
+    </w:p>
+    <w:p>
+      <w:pPr>
+        <w:pStyle w:val="Body"/>
+        <w:bidi w:val="0"/>
+      </w:pPr>
+      <w:r>
+        <w:rPr>
+          <w:rtl w:val="0"/>
+          <w:lang w:val="es-ES_tradnl"/>
+        </w:rPr>
+        <w:tab/>
+        <w:tab/>
+        <w:t>ON UPDATE CASCADE</w:t>
+      </w:r>
+    </w:p>
+    <w:p>
+      <w:pPr>
+        <w:pStyle w:val="Body"/>
+        <w:bidi w:val="0"/>
+      </w:pPr>
+      <w:r>
+        <w:rPr>
+          <w:rtl w:val="0"/>
+          <w:lang w:val="it-IT"/>
+        </w:rPr>
+        <w:t>);</w:t>
+      </w:r>
+    </w:p>
+    <w:p>
+      <w:pPr>
+        <w:pStyle w:val="Body"/>
+        <w:bidi w:val="0"/>
+      </w:pPr>
+    </w:p>
+    <w:p>
+      <w:pPr>
+        <w:pStyle w:val="Body"/>
+        <w:bidi w:val="0"/>
+      </w:pPr>
+    </w:p>
+    <w:p>
+      <w:pPr>
+        <w:pStyle w:val="Body"/>
+        <w:bidi w:val="0"/>
+      </w:pPr>
+      <w:r>
+        <w:rPr>
+          <w:rtl w:val="0"/>
+        </w:rPr>
+        <w:t>CREATE TABLE "Online_Order"(</w:t>
+      </w:r>
+    </w:p>
+    <w:p>
+      <w:pPr>
+        <w:pStyle w:val="Body"/>
+        <w:bidi w:val="0"/>
+      </w:pPr>
+      <w:r>
+        <w:rPr>
+          <w:rtl w:val="0"/>
+        </w:rPr>
+        <w:tab/>
+        <w:t>"Order_ID"</w:t>
+        <w:tab/>
+        <w:tab/>
+        <w:t>INT NOT NULL,</w:t>
+      </w:r>
+    </w:p>
+    <w:p>
+      <w:pPr>
+        <w:pStyle w:val="Body"/>
+        <w:bidi w:val="0"/>
+      </w:pPr>
+      <w:r>
+        <w:rPr>
+          <w:rtl w:val="0"/>
+        </w:rPr>
+        <w:tab/>
+        <w:t>"Application"</w:t>
+        <w:tab/>
+        <w:t>VARCHAR(50) NOT NULL,</w:t>
+      </w:r>
+    </w:p>
+    <w:p>
+      <w:pPr>
+        <w:pStyle w:val="Body"/>
+        <w:bidi w:val="0"/>
+      </w:pPr>
+      <w:r>
+        <w:rPr>
+          <w:rtl w:val="0"/>
+        </w:rPr>
+        <w:tab/>
+        <w:t>PRIMARY KEY("Order_ID"),</w:t>
+      </w:r>
+    </w:p>
+    <w:p>
+      <w:pPr>
+        <w:pStyle w:val="Body"/>
+        <w:bidi w:val="0"/>
+      </w:pPr>
+      <w:r>
+        <w:rPr>
+          <w:rtl w:val="0"/>
+        </w:rPr>
+        <w:tab/>
+        <w:t>FOREIGN KEY("Order_ID")</w:t>
+        <w:tab/>
+        <w:t>REFERENCES "Order"("Order_ID")</w:t>
+      </w:r>
+    </w:p>
+    <w:p>
+      <w:pPr>
+        <w:pStyle w:val="Body"/>
+        <w:bidi w:val="0"/>
+      </w:pPr>
+      <w:r>
+        <w:rPr>
+          <w:rtl w:val="0"/>
+          <w:lang w:val="es-ES_tradnl"/>
+        </w:rPr>
+        <w:tab/>
+        <w:tab/>
+        <w:t>ON DELETE CASCADE</w:t>
+      </w:r>
+    </w:p>
+    <w:p>
+      <w:pPr>
+        <w:pStyle w:val="Body"/>
+        <w:bidi w:val="0"/>
+      </w:pPr>
+      <w:r>
+        <w:rPr>
+          <w:rtl w:val="0"/>
+          <w:lang w:val="es-ES_tradnl"/>
+        </w:rPr>
+        <w:tab/>
+        <w:tab/>
+        <w:t>ON UPDATE CASCADE</w:t>
+      </w:r>
+    </w:p>
+    <w:p>
+      <w:pPr>
+        <w:pStyle w:val="Body"/>
+        <w:bidi w:val="0"/>
+      </w:pPr>
+      <w:r>
+        <w:rPr>
+          <w:rtl w:val="0"/>
+          <w:lang w:val="it-IT"/>
+        </w:rPr>
+        <w:t>);</w:t>
+      </w:r>
+    </w:p>
+    <w:p>
+      <w:pPr>
+        <w:pStyle w:val="Body"/>
+        <w:bidi w:val="0"/>
+      </w:pPr>
+    </w:p>
+    <w:p>
+      <w:pPr>
+        <w:pStyle w:val="Body"/>
+        <w:bidi w:val="0"/>
+      </w:pPr>
+    </w:p>
+    <w:p>
+      <w:pPr>
+        <w:pStyle w:val="Body"/>
+        <w:bidi w:val="0"/>
+      </w:pPr>
+      <w:r>
+        <w:rPr>
+          <w:rtl w:val="0"/>
+        </w:rPr>
+        <w:t>CREATE TABLE "In-Store_Order"(</w:t>
+      </w:r>
+    </w:p>
+    <w:p>
+      <w:pPr>
+        <w:pStyle w:val="Body"/>
+        <w:bidi w:val="0"/>
+      </w:pPr>
+      <w:r>
+        <w:rPr>
+          <w:rtl w:val="0"/>
+        </w:rPr>
+        <w:tab/>
+        <w:t>"Order_ID"</w:t>
+        <w:tab/>
+        <w:tab/>
+        <w:t>INT NOT NULL,</w:t>
+      </w:r>
+    </w:p>
+    <w:p>
+      <w:pPr>
+        <w:pStyle w:val="Body"/>
+        <w:bidi w:val="0"/>
+      </w:pPr>
+      <w:r>
+        <w:rPr>
+          <w:rtl w:val="0"/>
+        </w:rPr>
+        <w:tab/>
+        <w:t>"waiter_ID"</w:t>
+        <w:tab/>
+        <w:tab/>
+        <w:t>INT NOT NULL,</w:t>
+      </w:r>
+    </w:p>
+    <w:p>
+      <w:pPr>
+        <w:pStyle w:val="Body"/>
+        <w:bidi w:val="0"/>
+      </w:pPr>
+      <w:r>
+        <w:rPr>
+          <w:rtl w:val="0"/>
+        </w:rPr>
+        <w:tab/>
+        <w:t>PRIMARY KEY("Order_ID"),</w:t>
+      </w:r>
+    </w:p>
+    <w:p>
+      <w:pPr>
+        <w:pStyle w:val="Body"/>
+        <w:bidi w:val="0"/>
+      </w:pPr>
+      <w:r>
+        <w:rPr>
+          <w:rtl w:val="0"/>
+        </w:rPr>
+        <w:tab/>
+        <w:t>FOREIGN KEY("Order_ID")</w:t>
+        <w:tab/>
+        <w:t>REFERENCES "Order"("Order_ID")</w:t>
+      </w:r>
+    </w:p>
+    <w:p>
+      <w:pPr>
+        <w:pStyle w:val="Body"/>
+        <w:bidi w:val="0"/>
+      </w:pPr>
+      <w:r>
+        <w:rPr>
+          <w:rtl w:val="0"/>
+          <w:lang w:val="es-ES_tradnl"/>
+        </w:rPr>
+        <w:tab/>
+        <w:tab/>
+        <w:t>ON DELETE CASCADE</w:t>
+      </w:r>
+    </w:p>
+    <w:p>
+      <w:pPr>
+        <w:pStyle w:val="Body"/>
+        <w:bidi w:val="0"/>
+      </w:pPr>
+      <w:r>
+        <w:rPr>
+          <w:rtl w:val="0"/>
+          <w:lang w:val="es-ES_tradnl"/>
+        </w:rPr>
+        <w:tab/>
+        <w:tab/>
+        <w:t>ON UPDATE CASCADE,</w:t>
+      </w:r>
+    </w:p>
+    <w:p>
+      <w:pPr>
+        <w:pStyle w:val="Body"/>
+        <w:bidi w:val="0"/>
+      </w:pPr>
+      <w:r>
+        <w:rPr>
+          <w:rtl w:val="0"/>
+        </w:rPr>
+        <w:tab/>
+        <w:t>FOREIGN KEY("waiter_ID") REFERENCES "User"("ID")</w:t>
+      </w:r>
+    </w:p>
+    <w:p>
+      <w:pPr>
+        <w:pStyle w:val="Body"/>
+        <w:bidi w:val="0"/>
+      </w:pPr>
+      <w:r>
+        <w:rPr>
+          <w:rtl w:val="0"/>
+          <w:lang w:val="es-ES_tradnl"/>
+        </w:rPr>
+        <w:tab/>
+        <w:tab/>
+        <w:t>ON DELETE CASCADE</w:t>
+      </w:r>
+    </w:p>
+    <w:p>
+      <w:pPr>
+        <w:pStyle w:val="Body"/>
+        <w:bidi w:val="0"/>
+      </w:pPr>
+      <w:r>
+        <w:rPr>
+          <w:rtl w:val="0"/>
+          <w:lang w:val="es-ES_tradnl"/>
+        </w:rPr>
+        <w:tab/>
+        <w:tab/>
+        <w:t>ON UPDATE CASCADE</w:t>
+      </w:r>
+    </w:p>
+    <w:p>
+      <w:pPr>
+        <w:pStyle w:val="Body"/>
+        <w:bidi w:val="0"/>
+      </w:pPr>
+      <w:r>
+        <w:rPr>
+          <w:rtl w:val="0"/>
+          <w:lang w:val="it-IT"/>
+        </w:rPr>
+        <w:t>);</w:t>
+      </w:r>
+    </w:p>
+    <w:p>
+      <w:pPr>
+        <w:pStyle w:val="Body"/>
+        <w:bidi w:val="0"/>
+      </w:pPr>
+    </w:p>
+    <w:p>
+      <w:pPr>
+        <w:pStyle w:val="Body"/>
+        <w:bidi w:val="0"/>
+      </w:pPr>
+    </w:p>
+    <w:p>
+      <w:pPr>
+        <w:pStyle w:val="Body"/>
+        <w:bidi w:val="0"/>
+      </w:pPr>
+    </w:p>
+    <w:p>
+      <w:pPr>
+        <w:pStyle w:val="Body"/>
+        <w:bidi w:val="0"/>
+      </w:pPr>
+    </w:p>
+    <w:p>
+      <w:pPr>
+        <w:pStyle w:val="Body"/>
+        <w:bidi w:val="0"/>
+      </w:pPr>
+    </w:p>
+    <w:p>
+      <w:pPr>
+        <w:pStyle w:val="Body"/>
+        <w:bidi w:val="0"/>
+      </w:pPr>
+    </w:p>
+    <w:p>
+      <w:pPr>
+        <w:pStyle w:val="Body"/>
+        <w:bidi w:val="0"/>
+      </w:pPr>
+    </w:p>
+    <w:p>
+      <w:pPr>
+        <w:pStyle w:val="Body"/>
+        <w:bidi w:val="0"/>
+      </w:pPr>
+      <w:r>
+        <w:rPr>
+          <w:rtl w:val="0"/>
+        </w:rPr>
+        <w:t>CREATE TABLE "Order_Transaction"(</w:t>
+      </w:r>
+    </w:p>
+    <w:p>
+      <w:pPr>
+        <w:pStyle w:val="Body"/>
+        <w:bidi w:val="0"/>
+      </w:pPr>
+      <w:r>
+        <w:rPr>
+          <w:rtl w:val="0"/>
+          <w:lang w:val="fr-FR"/>
+        </w:rPr>
+        <w:tab/>
+        <w:t>"Transaction_ID"</w:t>
+        <w:tab/>
+        <w:t>INT NOT NULL,</w:t>
+      </w:r>
+    </w:p>
+    <w:p>
+      <w:pPr>
+        <w:pStyle w:val="Body"/>
+        <w:bidi w:val="0"/>
+      </w:pPr>
+      <w:r>
+        <w:rPr>
+          <w:rtl w:val="0"/>
+        </w:rPr>
+        <w:tab/>
+        <w:t>"Order_ID"</w:t>
+        <w:tab/>
+        <w:tab/>
+        <w:tab/>
+        <w:t>INT NOT NULL,</w:t>
+      </w:r>
+    </w:p>
+    <w:p>
+      <w:pPr>
+        <w:pStyle w:val="Body"/>
+        <w:bidi w:val="0"/>
+      </w:pPr>
+      <w:r>
+        <w:rPr>
+          <w:rtl w:val="0"/>
+        </w:rPr>
+        <w:tab/>
+        <w:t>PRIMARY KEY("Transaction_ID", "Order_ID"),</w:t>
+      </w:r>
+    </w:p>
+    <w:p>
+      <w:pPr>
+        <w:pStyle w:val="Body"/>
+        <w:bidi w:val="0"/>
+      </w:pPr>
+      <w:r>
+        <w:rPr>
+          <w:rtl w:val="0"/>
+        </w:rPr>
+        <w:tab/>
+        <w:t>FOREIGN KEY("Transaction_ID") REFERENCES "Transaction"("Transaction_ID")</w:t>
+      </w:r>
+    </w:p>
+    <w:p>
+      <w:pPr>
+        <w:pStyle w:val="Body"/>
+        <w:bidi w:val="0"/>
+      </w:pPr>
+      <w:r>
+        <w:rPr>
+          <w:rtl w:val="0"/>
+          <w:lang w:val="es-ES_tradnl"/>
+        </w:rPr>
+        <w:tab/>
+        <w:tab/>
+        <w:t>ON DELETE CASCADE</w:t>
+      </w:r>
+    </w:p>
+    <w:p>
+      <w:pPr>
+        <w:pStyle w:val="Body"/>
+        <w:bidi w:val="0"/>
+      </w:pPr>
+      <w:r>
+        <w:rPr>
+          <w:rtl w:val="0"/>
+          <w:lang w:val="es-ES_tradnl"/>
+        </w:rPr>
+        <w:tab/>
+        <w:tab/>
+        <w:t>ON UPDATE CASCADE,</w:t>
+      </w:r>
+    </w:p>
+    <w:p>
+      <w:pPr>
+        <w:pStyle w:val="Body"/>
+        <w:bidi w:val="0"/>
+      </w:pPr>
+      <w:r>
+        <w:rPr>
+          <w:rtl w:val="0"/>
+        </w:rPr>
+        <w:tab/>
+        <w:t>FOREIGN KEY("Order_ID") REFERENCES "Order"("Order_ID")</w:t>
+      </w:r>
+    </w:p>
+    <w:p>
+      <w:pPr>
+        <w:pStyle w:val="Body"/>
+        <w:bidi w:val="0"/>
+      </w:pPr>
+      <w:r>
+        <w:rPr>
+          <w:rtl w:val="0"/>
+          <w:lang w:val="es-ES_tradnl"/>
+        </w:rPr>
+        <w:tab/>
+        <w:tab/>
+        <w:t>ON DELETE CASCADE</w:t>
+      </w:r>
+    </w:p>
+    <w:p>
+      <w:pPr>
+        <w:pStyle w:val="Body"/>
+        <w:bidi w:val="0"/>
+      </w:pPr>
+      <w:r>
+        <w:rPr>
+          <w:rtl w:val="0"/>
+          <w:lang w:val="es-ES_tradnl"/>
+        </w:rPr>
+        <w:tab/>
+        <w:tab/>
+        <w:t>ON UPDATE CASCADE</w:t>
+      </w:r>
+    </w:p>
+    <w:p>
+      <w:pPr>
+        <w:pStyle w:val="Body"/>
+        <w:bidi w:val="0"/>
+      </w:pPr>
+      <w:r>
+        <w:rPr>
+          <w:rtl w:val="0"/>
+          <w:lang w:val="it-IT"/>
+        </w:rPr>
+        <w:t>);</w:t>
+      </w:r>
+    </w:p>
+    <w:p>
+      <w:pPr>
+        <w:pStyle w:val="Body"/>
+        <w:bidi w:val="0"/>
+      </w:pPr>
+    </w:p>
+    <w:p>
+      <w:pPr>
+        <w:pStyle w:val="Body"/>
+        <w:bidi w:val="0"/>
+      </w:pPr>
+      <w:r>
+        <w:rPr>
+          <w:rtl w:val="0"/>
+        </w:rPr>
+        <w:t>CREATE TABLE "Order_Dish"(</w:t>
+      </w:r>
+    </w:p>
+    <w:p>
+      <w:pPr>
+        <w:pStyle w:val="Body"/>
+        <w:bidi w:val="0"/>
+      </w:pPr>
+      <w:r>
+        <w:rPr>
+          <w:rtl w:val="0"/>
+        </w:rPr>
+        <w:tab/>
+        <w:t>"Dish_ID"</w:t>
+        <w:tab/>
+        <w:t>INT</w:t>
+        <w:tab/>
+        <w:t>NOT NULL,</w:t>
+      </w:r>
+    </w:p>
+    <w:p>
+      <w:pPr>
+        <w:pStyle w:val="Body"/>
+        <w:bidi w:val="0"/>
+      </w:pPr>
+      <w:r>
+        <w:rPr>
+          <w:rtl w:val="0"/>
+        </w:rPr>
+        <w:tab/>
+        <w:t>"Order_ID"</w:t>
+        <w:tab/>
+        <w:t xml:space="preserve">INT </w:t>
+      </w:r>
+      <w:r>
+        <w:tab/>
+      </w:r>
+      <w:r>
+        <w:rPr>
+          <w:rtl w:val="0"/>
+        </w:rPr>
+        <w:t>NOT NULL,</w:t>
+      </w:r>
+    </w:p>
+    <w:p>
+      <w:pPr>
+        <w:pStyle w:val="Body"/>
+        <w:bidi w:val="0"/>
+      </w:pPr>
+      <w:r>
+        <w:rPr>
+          <w:rtl w:val="0"/>
+        </w:rPr>
+        <w:tab/>
+        <w:t>PRIMARY KEY("Dish_ID", "Order_ID"),</w:t>
+      </w:r>
+    </w:p>
+    <w:p>
+      <w:pPr>
+        <w:pStyle w:val="Body"/>
+        <w:bidi w:val="0"/>
+      </w:pPr>
+      <w:r>
+        <w:rPr>
+          <w:rtl w:val="0"/>
+        </w:rPr>
+        <w:tab/>
+        <w:t>FOREIGN KEY</w:t>
+        <w:tab/>
+        <w:t>("Dish_ID") REFERENCES "Dish"("Dish_ID")</w:t>
+      </w:r>
+    </w:p>
+    <w:p>
+      <w:pPr>
+        <w:pStyle w:val="Body"/>
+        <w:bidi w:val="0"/>
+      </w:pPr>
+      <w:r>
+        <w:rPr>
+          <w:rtl w:val="0"/>
+          <w:lang w:val="es-ES_tradnl"/>
+        </w:rPr>
+        <w:tab/>
+        <w:tab/>
+        <w:t xml:space="preserve">ON DELETE CASCADE </w:t>
+      </w:r>
+    </w:p>
+    <w:p>
+      <w:pPr>
+        <w:pStyle w:val="Body"/>
+        <w:bidi w:val="0"/>
+      </w:pPr>
+      <w:r>
+        <w:rPr>
+          <w:rtl w:val="0"/>
+          <w:lang w:val="es-ES_tradnl"/>
+        </w:rPr>
+        <w:tab/>
+        <w:tab/>
+        <w:t>ON UPDATE CASCADE,</w:t>
+      </w:r>
+    </w:p>
+    <w:p>
+      <w:pPr>
+        <w:pStyle w:val="Body"/>
+        <w:bidi w:val="0"/>
+      </w:pPr>
+      <w:r>
+        <w:rPr>
+          <w:rtl w:val="0"/>
+        </w:rPr>
+        <w:tab/>
+        <w:t>FOREIGN KEY ("Order_ID") REFERENCES "Order"("Order_ID")</w:t>
+      </w:r>
+    </w:p>
+    <w:p>
+      <w:pPr>
+        <w:pStyle w:val="Body"/>
+        <w:bidi w:val="0"/>
+      </w:pPr>
+      <w:r>
+        <w:rPr>
+          <w:rtl w:val="0"/>
+          <w:lang w:val="es-ES_tradnl"/>
+        </w:rPr>
+        <w:tab/>
+        <w:tab/>
+        <w:t>ON DELETE CASCADE</w:t>
+      </w:r>
+    </w:p>
+    <w:p>
+      <w:pPr>
+        <w:pStyle w:val="Body"/>
+        <w:bidi w:val="0"/>
+      </w:pPr>
+      <w:r>
+        <w:rPr>
+          <w:rtl w:val="0"/>
+          <w:lang w:val="es-ES_tradnl"/>
+        </w:rPr>
+        <w:tab/>
+        <w:tab/>
+        <w:t>ON UPDATE CASCADE</w:t>
+      </w:r>
+    </w:p>
+    <w:p>
+      <w:pPr>
+        <w:pStyle w:val="Body"/>
+        <w:bidi w:val="0"/>
+      </w:pPr>
+      <w:r>
+        <w:rPr>
+          <w:rtl w:val="0"/>
+          <w:lang w:val="it-IT"/>
+        </w:rPr>
+        <w:t>);</w:t>
+      </w:r>
+    </w:p>
+    <w:p>
+      <w:pPr>
+        <w:pStyle w:val="Body"/>
+        <w:bidi w:val="0"/>
+      </w:pPr>
+    </w:p>
+    <w:p>
+      <w:pPr>
+        <w:pStyle w:val="Body"/>
+        <w:bidi w:val="0"/>
+      </w:pPr>
+    </w:p>
+    <w:p>
+      <w:pPr>
+        <w:pStyle w:val="Body"/>
+        <w:bidi w:val="0"/>
+      </w:pPr>
+      <w:r>
+        <w:rPr>
+          <w:rtl w:val="0"/>
+        </w:rPr>
+        <w:t>CREATE TABLE "Dish_Ingredient"(</w:t>
+      </w:r>
+    </w:p>
+    <w:p>
+      <w:pPr>
+        <w:pStyle w:val="Body"/>
+        <w:bidi w:val="0"/>
+      </w:pPr>
+      <w:r>
+        <w:rPr>
+          <w:rtl w:val="0"/>
+        </w:rPr>
+        <w:tab/>
+        <w:t>"Dish_ID"</w:t>
+        <w:tab/>
+        <w:t>INT NOT NULL,</w:t>
+      </w:r>
+    </w:p>
+    <w:p>
+      <w:pPr>
+        <w:pStyle w:val="Body"/>
+        <w:bidi w:val="0"/>
+      </w:pPr>
+      <w:r>
+        <w:rPr>
+          <w:rtl w:val="0"/>
+          <w:lang w:val="de-DE"/>
+        </w:rPr>
+        <w:tab/>
+        <w:t>"Ing_Name"</w:t>
+        <w:tab/>
+        <w:t>VARCHAR(50) NOT NULL,</w:t>
+      </w:r>
+    </w:p>
+    <w:p>
+      <w:pPr>
+        <w:pStyle w:val="Body"/>
+        <w:bidi w:val="0"/>
+      </w:pPr>
+      <w:r>
+        <w:rPr>
+          <w:rtl w:val="0"/>
+        </w:rPr>
+        <w:tab/>
+        <w:t>PRIMARY KEY("Dish_ID", "Ing_Name"),</w:t>
+      </w:r>
+    </w:p>
+    <w:p>
+      <w:pPr>
+        <w:pStyle w:val="Body"/>
+        <w:bidi w:val="0"/>
+      </w:pPr>
+      <w:r>
+        <w:rPr>
+          <w:rtl w:val="0"/>
+        </w:rPr>
+        <w:tab/>
+        <w:t>FOREIGN KEY("Dish_ID")</w:t>
+        <w:tab/>
+        <w:t>REFERENCES "Dish"("Dish_ID")</w:t>
+      </w:r>
+    </w:p>
+    <w:p>
+      <w:pPr>
+        <w:pStyle w:val="Body"/>
+        <w:bidi w:val="0"/>
+      </w:pPr>
+      <w:r>
+        <w:rPr>
+          <w:rtl w:val="0"/>
+          <w:lang w:val="es-ES_tradnl"/>
+        </w:rPr>
+        <w:tab/>
+        <w:tab/>
+        <w:t>ON DELETE CASCADE</w:t>
+      </w:r>
+    </w:p>
+    <w:p>
+      <w:pPr>
+        <w:pStyle w:val="Body"/>
+        <w:bidi w:val="0"/>
+      </w:pPr>
+      <w:r>
+        <w:rPr>
+          <w:rtl w:val="0"/>
+          <w:lang w:val="es-ES_tradnl"/>
+        </w:rPr>
+        <w:tab/>
+        <w:tab/>
+        <w:t>ON UPDATE CASCADE,</w:t>
+      </w:r>
+    </w:p>
+    <w:p>
+      <w:pPr>
+        <w:pStyle w:val="Body"/>
+        <w:bidi w:val="0"/>
+      </w:pPr>
+      <w:r>
+        <w:rPr>
+          <w:rtl w:val="0"/>
+          <w:lang w:val="de-DE"/>
+        </w:rPr>
+        <w:tab/>
+        <w:t>FOREIGN KEY("Ing_Name")</w:t>
+        <w:tab/>
+        <w:t>REFERENCES "Ingredient"("Name")</w:t>
+      </w:r>
+    </w:p>
+    <w:p>
+      <w:pPr>
+        <w:pStyle w:val="Body"/>
+        <w:bidi w:val="0"/>
+      </w:pPr>
+      <w:r>
+        <w:rPr>
+          <w:rtl w:val="0"/>
+          <w:lang w:val="es-ES_tradnl"/>
+        </w:rPr>
+        <w:tab/>
+        <w:tab/>
+        <w:t>ON DELETE CASCADE</w:t>
+      </w:r>
+    </w:p>
+    <w:p>
+      <w:pPr>
+        <w:pStyle w:val="Body"/>
+        <w:bidi w:val="0"/>
+      </w:pPr>
+      <w:r>
+        <w:rPr>
+          <w:rtl w:val="0"/>
+          <w:lang w:val="es-ES_tradnl"/>
+        </w:rPr>
+        <w:tab/>
+        <w:tab/>
+        <w:t>ON UPDATE CASCADE</w:t>
+      </w:r>
+    </w:p>
+    <w:p>
+      <w:pPr>
+        <w:pStyle w:val="Body"/>
+        <w:bidi w:val="0"/>
+      </w:pPr>
+      <w:r>
+        <w:rPr>
+          <w:rtl w:val="0"/>
+          <w:lang w:val="it-IT"/>
+        </w:rPr>
+        <w:t>);</w:t>
+      </w:r>
+    </w:p>
+    <w:p>
+      <w:pPr>
+        <w:pStyle w:val="Body"/>
+        <w:bidi w:val="0"/>
+      </w:pPr>
+    </w:p>
+    <w:p>
+      <w:pPr>
+        <w:pStyle w:val="Body"/>
+        <w:bidi w:val="0"/>
+      </w:pPr>
+    </w:p>
+    <w:p>
+      <w:pPr>
+        <w:pStyle w:val="Body"/>
+        <w:bidi w:val="0"/>
+      </w:pPr>
+    </w:p>
+    <w:p>
+      <w:pPr>
+        <w:pStyle w:val="Body"/>
+        <w:bidi w:val="0"/>
+      </w:pPr>
+    </w:p>
+    <w:p>
+      <w:pPr>
+        <w:pStyle w:val="Body"/>
+        <w:bidi w:val="0"/>
+      </w:pPr>
+      <w:r>
+        <w:rPr>
+          <w:rtl w:val="0"/>
+        </w:rPr>
+        <w:t>CREATE TABLE "Ingredient_Supplier"(</w:t>
+      </w:r>
+    </w:p>
+    <w:p>
+      <w:pPr>
+        <w:pStyle w:val="Body"/>
+        <w:bidi w:val="0"/>
+      </w:pPr>
+      <w:r>
+        <w:rPr>
+          <w:rtl w:val="0"/>
+          <w:lang w:val="de-DE"/>
+        </w:rPr>
+        <w:tab/>
+        <w:t>"Supplier"</w:t>
+        <w:tab/>
+        <w:t>VARCHAR(50)</w:t>
+        <w:tab/>
+        <w:t>NOT NULL,</w:t>
+      </w:r>
+    </w:p>
+    <w:p>
+      <w:pPr>
+        <w:pStyle w:val="Body"/>
+        <w:bidi w:val="0"/>
+      </w:pPr>
+      <w:r>
+        <w:rPr>
+          <w:rtl w:val="0"/>
+          <w:lang w:val="de-DE"/>
+        </w:rPr>
+        <w:tab/>
+        <w:t>"Ing_Name"</w:t>
+        <w:tab/>
+        <w:t>VARCHAR(50) NOT NULL,</w:t>
+      </w:r>
+    </w:p>
+    <w:p>
+      <w:pPr>
+        <w:pStyle w:val="Body"/>
+        <w:bidi w:val="0"/>
+      </w:pPr>
+      <w:r>
+        <w:rPr>
+          <w:rtl w:val="0"/>
+        </w:rPr>
+        <w:tab/>
+        <w:t>PRIMARY KEY("Supplier", "Ing_Name"),</w:t>
+      </w:r>
+    </w:p>
+    <w:p>
+      <w:pPr>
+        <w:pStyle w:val="Body"/>
+        <w:bidi w:val="0"/>
+      </w:pPr>
+      <w:r>
+        <w:rPr>
+          <w:rtl w:val="0"/>
+          <w:lang w:val="de-DE"/>
+        </w:rPr>
+        <w:tab/>
+        <w:t>FOREIGN KEY("Ing_Name") REFERENCES "Ingredient"("Name")</w:t>
       </w:r>
     </w:p>
     <w:p>

</xml_diff>

<commit_message>
Restaurant API V1.0, Bug fixes on Queries and Mock Data
</commit_message>
<xml_diff>
--- a/SQL Schema Creation Queries.docx
+++ b/SQL Schema Creation Queries.docx
@@ -1215,31 +1215,7 @@
         <w:rPr>
           <w:rtl w:val="0"/>
         </w:rPr>
-        <w:t xml:space="preserve">CREATE TABLE </w:t>
-      </w:r>
-      <w:r>
-        <w:rPr>
-          <w:rtl w:val="0"/>
-        </w:rPr>
-        <w:t>“</w:t>
-      </w:r>
-      <w:r>
-        <w:rPr>
-          <w:rtl w:val="0"/>
-        </w:rPr>
-        <w:t>Menu</w:t>
-      </w:r>
-      <w:r>
-        <w:rPr>
-          <w:rtl w:val="0"/>
-        </w:rPr>
-        <w:t>”</w:t>
-      </w:r>
-      <w:r>
-        <w:rPr>
-          <w:rtl w:val="0"/>
-        </w:rPr>
-        <w:t>(</w:t>
+        <w:t>CREATE TABLE "Menu"(</w:t>
       </w:r>
     </w:p>
     <w:p>
@@ -1698,6 +1674,7 @@
         <w:tab/>
         <w:t xml:space="preserve">SERIAL </w:t>
         <w:tab/>
+        <w:tab/>
         <w:t>NOT NULL,</w:t>
       </w:r>
     </w:p>
@@ -1715,6 +1692,7 @@
         <w:tab/>
         <w:t xml:space="preserve">INT </w:t>
         <w:tab/>
+        <w:tab/>
         <w:t>NOT NULL,</w:t>
       </w:r>
     </w:p>
@@ -1726,90 +1704,511 @@
       <w:r>
         <w:rPr>
           <w:rtl w:val="0"/>
+        </w:rPr>
+        <w:tab/>
+        <w:t>"Date_Time" TIMESTAMP</w:t>
+        <w:tab/>
+        <w:t>NOT NULL DEFAULT CURRENT_TIMESTAMP,</w:t>
+      </w:r>
+    </w:p>
+    <w:p>
+      <w:pPr>
+        <w:pStyle w:val="Body"/>
+        <w:bidi w:val="0"/>
+      </w:pPr>
+      <w:r>
+        <w:rPr>
+          <w:rtl w:val="0"/>
+        </w:rPr>
+        <w:tab/>
+        <w:t>PRIMARY KEY("Order_ID"),</w:t>
+      </w:r>
+    </w:p>
+    <w:p>
+      <w:pPr>
+        <w:pStyle w:val="Body"/>
+        <w:bidi w:val="0"/>
+      </w:pPr>
+      <w:r>
+        <w:rPr>
+          <w:rtl w:val="0"/>
+        </w:rPr>
+        <w:tab/>
+        <w:t>FOREIGN KEY("User_ID") REFERENCES "User"("ID")</w:t>
+      </w:r>
+    </w:p>
+    <w:p>
+      <w:pPr>
+        <w:pStyle w:val="Body"/>
+        <w:bidi w:val="0"/>
+      </w:pPr>
+      <w:r>
+        <w:rPr>
+          <w:rtl w:val="0"/>
+          <w:lang w:val="es-ES_tradnl"/>
+        </w:rPr>
+        <w:tab/>
+        <w:tab/>
+        <w:t>ON DELETE CASCADE</w:t>
+      </w:r>
+    </w:p>
+    <w:p>
+      <w:pPr>
+        <w:pStyle w:val="Body"/>
+        <w:bidi w:val="0"/>
+      </w:pPr>
+      <w:r>
+        <w:rPr>
+          <w:rtl w:val="0"/>
+          <w:lang w:val="es-ES_tradnl"/>
+        </w:rPr>
+        <w:tab/>
+        <w:tab/>
+        <w:t>ON UPDATE CASCADE</w:t>
+      </w:r>
+    </w:p>
+    <w:p>
+      <w:pPr>
+        <w:pStyle w:val="Body"/>
+        <w:bidi w:val="0"/>
+      </w:pPr>
+      <w:r>
+        <w:rPr>
+          <w:rtl w:val="0"/>
+          <w:lang w:val="it-IT"/>
+        </w:rPr>
+        <w:t>);</w:t>
+      </w:r>
+    </w:p>
+    <w:p>
+      <w:pPr>
+        <w:pStyle w:val="Body"/>
+        <w:bidi w:val="0"/>
+      </w:pPr>
+    </w:p>
+    <w:p>
+      <w:pPr>
+        <w:pStyle w:val="Body"/>
+        <w:bidi w:val="0"/>
+      </w:pPr>
+      <w:r>
+        <w:rPr>
+          <w:rtl w:val="0"/>
+        </w:rPr>
+        <w:t>CREATE TABLE "Transaction"(</w:t>
+      </w:r>
+    </w:p>
+    <w:p>
+      <w:pPr>
+        <w:pStyle w:val="Body"/>
+        <w:bidi w:val="0"/>
+      </w:pPr>
+      <w:r>
+        <w:rPr>
+          <w:rtl w:val="0"/>
+          <w:lang w:val="fr-FR"/>
+        </w:rPr>
+        <w:tab/>
+        <w:t>"Transaction_ID"</w:t>
+        <w:tab/>
+      </w:r>
+      <w:r>
+        <w:tab/>
+      </w:r>
+      <w:r>
+        <w:rPr>
+          <w:rtl w:val="0"/>
+        </w:rPr>
+        <w:t>SERIAL NOT NULL,</w:t>
+      </w:r>
+    </w:p>
+    <w:p>
+      <w:pPr>
+        <w:pStyle w:val="Body"/>
+        <w:bidi w:val="0"/>
+      </w:pPr>
+      <w:r>
+        <w:rPr>
+          <w:rtl w:val="0"/>
+        </w:rPr>
+        <w:tab/>
+        <w:t>"Amount"</w:t>
+        <w:tab/>
+        <w:tab/>
+        <w:tab/>
+        <w:t>NUMERIC(7,2) NOT NULL,</w:t>
+      </w:r>
+    </w:p>
+    <w:p>
+      <w:pPr>
+        <w:pStyle w:val="Body"/>
+        <w:bidi w:val="0"/>
+      </w:pPr>
+      <w:r>
+        <w:rPr>
+          <w:rtl w:val="0"/>
+          <w:lang w:val="ru-RU"/>
+        </w:rPr>
+        <w:tab/>
+        <w:t>"Time"</w:t>
+        <w:tab/>
+        <w:tab/>
+        <w:tab/>
+        <w:tab/>
+        <w:t>TIME</w:t>
+        <w:tab/>
+        <w:t>NOT NULL DEFAULT CURRENT_TIME,</w:t>
+      </w:r>
+    </w:p>
+    <w:p>
+      <w:pPr>
+        <w:pStyle w:val="Body"/>
+        <w:bidi w:val="0"/>
+      </w:pPr>
+      <w:r>
+        <w:rPr>
+          <w:rtl w:val="0"/>
           <w:lang w:val="de-DE"/>
         </w:rPr>
         <w:tab/>
         <w:t>"Date"</w:t>
         <w:tab/>
         <w:tab/>
+        <w:tab/>
+        <w:tab/>
+        <w:t>DATE    NOT NULL DEFAULT CURRENT_DATE,</w:t>
+      </w:r>
+    </w:p>
+    <w:p>
+      <w:pPr>
+        <w:pStyle w:val="Body"/>
+        <w:bidi w:val="0"/>
+      </w:pPr>
+      <w:r>
+        <w:rPr>
+          <w:rtl w:val="0"/>
+        </w:rPr>
+        <w:tab/>
+        <w:t>PRIMARY KEY("Transaction_ID")</w:t>
+      </w:r>
+    </w:p>
+    <w:p>
+      <w:pPr>
+        <w:pStyle w:val="Body"/>
+        <w:bidi w:val="0"/>
+      </w:pPr>
+      <w:r>
+        <w:rPr>
+          <w:rtl w:val="0"/>
+          <w:lang w:val="it-IT"/>
+        </w:rPr>
+        <w:t>);</w:t>
+      </w:r>
+    </w:p>
+    <w:p>
+      <w:pPr>
+        <w:pStyle w:val="Body"/>
+        <w:bidi w:val="0"/>
+      </w:pPr>
+    </w:p>
+    <w:p>
+      <w:pPr>
+        <w:pStyle w:val="Body"/>
+        <w:bidi w:val="0"/>
+      </w:pPr>
+    </w:p>
+    <w:p>
+      <w:pPr>
+        <w:pStyle w:val="Body"/>
+        <w:bidi w:val="0"/>
+      </w:pPr>
+      <w:r>
+        <w:rPr>
+          <w:rtl w:val="0"/>
+        </w:rPr>
+        <w:t>CREATE TABLE "Review"(</w:t>
+      </w:r>
+    </w:p>
+    <w:p>
+      <w:pPr>
+        <w:pStyle w:val="Body"/>
+        <w:bidi w:val="0"/>
+      </w:pPr>
+      <w:r>
+        <w:rPr>
+          <w:rtl w:val="0"/>
+        </w:rPr>
+        <w:tab/>
+        <w:t>"User_ID"</w:t>
+        <w:tab/>
+        <w:t>INT</w:t>
+        <w:tab/>
+        <w:t>NOT NULL,</w:t>
+      </w:r>
+    </w:p>
+    <w:p>
+      <w:pPr>
+        <w:pStyle w:val="Body"/>
+        <w:bidi w:val="0"/>
+      </w:pPr>
+      <w:r>
+        <w:rPr>
+          <w:rtl w:val="0"/>
+        </w:rPr>
+        <w:tab/>
+        <w:t>"Review_ID"</w:t>
+        <w:tab/>
+        <w:t>SERIAL NOT NULL,</w:t>
+      </w:r>
+    </w:p>
+    <w:p>
+      <w:pPr>
+        <w:pStyle w:val="Body"/>
+        <w:bidi w:val="0"/>
+      </w:pPr>
+      <w:r>
+        <w:rPr>
+          <w:rtl w:val="0"/>
+          <w:lang w:val="fr-FR"/>
+        </w:rPr>
+        <w:tab/>
+        <w:t>"Description"</w:t>
+        <w:tab/>
+        <w:t>TEXT NOT NULL,</w:t>
+      </w:r>
+    </w:p>
+    <w:p>
+      <w:pPr>
+        <w:pStyle w:val="Body"/>
+        <w:bidi w:val="0"/>
+      </w:pPr>
+      <w:r>
+        <w:rPr>
+          <w:rtl w:val="0"/>
+        </w:rPr>
+        <w:tab/>
+        <w:t>"Rating"</w:t>
+        <w:tab/>
+        <w:t>INT NOT NULL,</w:t>
+      </w:r>
+    </w:p>
+    <w:p>
+      <w:pPr>
+        <w:pStyle w:val="Body"/>
+        <w:bidi w:val="0"/>
+      </w:pPr>
+      <w:r>
+        <w:rPr>
+          <w:rtl w:val="0"/>
+        </w:rPr>
+        <w:tab/>
+        <w:t>"Dish_ID"</w:t>
+        <w:tab/>
+        <w:t>INT,</w:t>
+      </w:r>
+    </w:p>
+    <w:p>
+      <w:pPr>
+        <w:pStyle w:val="Body"/>
+        <w:bidi w:val="0"/>
+      </w:pPr>
+      <w:r>
+        <w:rPr>
+          <w:rtl w:val="0"/>
+        </w:rPr>
+        <w:tab/>
+        <w:t>PRIMARY KEY("User_ID", "Review_ID"),</w:t>
+      </w:r>
+    </w:p>
+    <w:p>
+      <w:pPr>
+        <w:pStyle w:val="Body"/>
+        <w:bidi w:val="0"/>
+      </w:pPr>
+      <w:r>
+        <w:rPr>
+          <w:rtl w:val="0"/>
+        </w:rPr>
+        <w:tab/>
+        <w:t>FOREIGN KEY("User_ID") REFERENCES "User"("ID")</w:t>
+      </w:r>
+    </w:p>
+    <w:p>
+      <w:pPr>
+        <w:pStyle w:val="Body"/>
+        <w:bidi w:val="0"/>
+      </w:pPr>
+      <w:r>
+        <w:rPr>
+          <w:rtl w:val="0"/>
+          <w:lang w:val="es-ES_tradnl"/>
+        </w:rPr>
+        <w:tab/>
+        <w:tab/>
+        <w:t>ON DELETE CASCADE</w:t>
+      </w:r>
+    </w:p>
+    <w:p>
+      <w:pPr>
+        <w:pStyle w:val="Body"/>
+        <w:bidi w:val="0"/>
+      </w:pPr>
+      <w:r>
+        <w:rPr>
+          <w:rtl w:val="0"/>
+          <w:lang w:val="es-ES_tradnl"/>
+        </w:rPr>
+        <w:tab/>
+        <w:tab/>
+        <w:t>ON UPDATE CASCADE,</w:t>
+      </w:r>
+    </w:p>
+    <w:p>
+      <w:pPr>
+        <w:pStyle w:val="Body"/>
+        <w:bidi w:val="0"/>
+      </w:pPr>
+      <w:r>
+        <w:rPr>
+          <w:rtl w:val="0"/>
+        </w:rPr>
+        <w:tab/>
+        <w:t>FOREIGN KEY("Dish_ID") REFERENCES "Dish"("Dish_ID")</w:t>
+      </w:r>
+    </w:p>
+    <w:p>
+      <w:pPr>
+        <w:pStyle w:val="Body"/>
+        <w:bidi w:val="0"/>
+      </w:pPr>
+      <w:r>
+        <w:rPr>
+          <w:rtl w:val="0"/>
+          <w:lang w:val="de-DE"/>
+        </w:rPr>
+        <w:tab/>
+        <w:tab/>
+        <w:t>ON</w:t>
+      </w:r>
+      <w:r>
+        <w:rPr>
+          <w:rtl w:val="0"/>
+        </w:rPr>
+        <w:t xml:space="preserve"> </w:t>
+      </w:r>
+      <w:r>
+        <w:rPr>
+          <w:rtl w:val="0"/>
+        </w:rPr>
+        <w:t>DELETE CASCADE</w:t>
+      </w:r>
+    </w:p>
+    <w:p>
+      <w:pPr>
+        <w:pStyle w:val="Body"/>
+        <w:bidi w:val="0"/>
+      </w:pPr>
+      <w:r>
+        <w:rPr>
+          <w:rtl w:val="0"/>
+          <w:lang w:val="es-ES_tradnl"/>
+        </w:rPr>
+        <w:tab/>
+        <w:tab/>
+        <w:t>ON UPDATE CASCADE</w:t>
+      </w:r>
+    </w:p>
+    <w:p>
+      <w:pPr>
+        <w:pStyle w:val="Body"/>
+        <w:bidi w:val="0"/>
+      </w:pPr>
+      <w:r>
+        <w:rPr>
+          <w:rtl w:val="0"/>
+          <w:lang w:val="it-IT"/>
+        </w:rPr>
+        <w:t>);</w:t>
+      </w:r>
+    </w:p>
+    <w:p>
+      <w:pPr>
+        <w:pStyle w:val="Body"/>
+        <w:bidi w:val="0"/>
+      </w:pPr>
+    </w:p>
+    <w:p>
+      <w:pPr>
+        <w:pStyle w:val="Body"/>
+        <w:bidi w:val="0"/>
+      </w:pPr>
+    </w:p>
+    <w:p>
+      <w:pPr>
+        <w:pStyle w:val="Body"/>
+        <w:bidi w:val="0"/>
+      </w:pPr>
+      <w:r>
+        <w:rPr>
+          <w:rtl w:val="0"/>
+        </w:rPr>
+        <w:t>CREATE TABLE "Ingredient"(</w:t>
+      </w:r>
+    </w:p>
+    <w:p>
+      <w:pPr>
+        <w:pStyle w:val="Body"/>
+        <w:bidi w:val="0"/>
+      </w:pPr>
+      <w:r>
+        <w:rPr>
+          <w:rtl w:val="0"/>
+          <w:lang w:val="de-DE"/>
+        </w:rPr>
+        <w:tab/>
+        <w:t>"Name"</w:t>
+        <w:tab/>
+        <w:t xml:space="preserve">VARCHAR(50) </w:t>
+        <w:tab/>
+        <w:t xml:space="preserve">NOT NULL, </w:t>
+      </w:r>
+    </w:p>
+    <w:p>
+      <w:pPr>
+        <w:pStyle w:val="Body"/>
+        <w:bidi w:val="0"/>
+      </w:pPr>
+      <w:r>
+        <w:rPr>
+          <w:rtl w:val="0"/>
+        </w:rPr>
+        <w:tab/>
+        <w:t>"Price"</w:t>
+        <w:tab/>
+        <w:tab/>
+        <w:t xml:space="preserve">NUMERIC(7,2) </w:t>
+        <w:tab/>
+        <w:t>NOT NULL,</w:t>
+      </w:r>
+    </w:p>
+    <w:p>
+      <w:pPr>
+        <w:pStyle w:val="Body"/>
+        <w:bidi w:val="0"/>
+      </w:pPr>
+      <w:r>
+        <w:rPr>
+          <w:rtl w:val="0"/>
+          <w:lang w:val="de-DE"/>
+        </w:rPr>
+        <w:tab/>
+        <w:t>"Exp_Date"</w:t>
+        <w:tab/>
         <w:t>DATE</w:t>
         <w:tab/>
-        <w:t>NOT NULL DEFAULT CURRENT_DATE,</w:t>
-      </w:r>
-    </w:p>
-    <w:p>
-      <w:pPr>
-        <w:pStyle w:val="Body"/>
-        <w:bidi w:val="0"/>
-      </w:pPr>
-      <w:r>
-        <w:rPr>
-          <w:rtl w:val="0"/>
-          <w:lang w:val="ru-RU"/>
-        </w:rPr>
-        <w:tab/>
-        <w:t>"Time"</w:t>
-        <w:tab/>
-        <w:tab/>
-        <w:t>TIME</w:t>
-        <w:tab/>
-        <w:t>NOT NULL DEFaULT CURRENT_TIME,</w:t>
-      </w:r>
-    </w:p>
-    <w:p>
-      <w:pPr>
-        <w:pStyle w:val="Body"/>
-        <w:bidi w:val="0"/>
-      </w:pPr>
-      <w:r>
-        <w:rPr>
-          <w:rtl w:val="0"/>
-        </w:rPr>
-        <w:tab/>
-        <w:t>PRIMARY KEY("Order_ID"),</w:t>
-      </w:r>
-    </w:p>
-    <w:p>
-      <w:pPr>
-        <w:pStyle w:val="Body"/>
-        <w:bidi w:val="0"/>
-      </w:pPr>
-      <w:r>
-        <w:rPr>
-          <w:rtl w:val="0"/>
-        </w:rPr>
-        <w:tab/>
-        <w:t>FOREIGN KEY("User_ID") REFERENCES "User"("ID")</w:t>
-      </w:r>
-    </w:p>
-    <w:p>
-      <w:pPr>
-        <w:pStyle w:val="Body"/>
-        <w:bidi w:val="0"/>
-      </w:pPr>
-      <w:r>
-        <w:rPr>
-          <w:rtl w:val="0"/>
-          <w:lang w:val="es-ES_tradnl"/>
-        </w:rPr>
-        <w:tab/>
-        <w:tab/>
-        <w:t>ON DELETE CASCADE</w:t>
-      </w:r>
-    </w:p>
-    <w:p>
-      <w:pPr>
-        <w:pStyle w:val="Body"/>
-        <w:bidi w:val="0"/>
-      </w:pPr>
-      <w:r>
-        <w:rPr>
-          <w:rtl w:val="0"/>
-          <w:lang w:val="es-ES_tradnl"/>
-        </w:rPr>
-        <w:tab/>
-        <w:tab/>
-        <w:t>ON UPDATE CASCADE</w:t>
+        <w:tab/>
+        <w:tab/>
+        <w:t>NOT NULL,</w:t>
       </w:r>
     </w:p>
     <w:p>
@@ -1822,6 +2221,38 @@
           <w:rtl w:val="0"/>
           <w:lang w:val="it-IT"/>
         </w:rPr>
+        <w:tab/>
+        <w:t>"Quantity"</w:t>
+        <w:tab/>
+        <w:t>NUMERIC (5,2)</w:t>
+        <w:tab/>
+        <w:t>NOT NULL,</w:t>
+      </w:r>
+    </w:p>
+    <w:p>
+      <w:pPr>
+        <w:pStyle w:val="Body"/>
+        <w:bidi w:val="0"/>
+      </w:pPr>
+      <w:r>
+        <w:rPr>
+          <w:rtl w:val="0"/>
+          <w:lang w:val="de-DE"/>
+        </w:rPr>
+        <w:tab/>
+        <w:t>PRIMARY KEY("Name")</w:t>
+      </w:r>
+    </w:p>
+    <w:p>
+      <w:pPr>
+        <w:pStyle w:val="Body"/>
+        <w:bidi w:val="0"/>
+      </w:pPr>
+      <w:r>
+        <w:rPr>
+          <w:rtl w:val="0"/>
+          <w:lang w:val="it-IT"/>
+        </w:rPr>
         <w:t>);</w:t>
       </w:r>
     </w:p>
@@ -1830,466 +2261,6 @@
         <w:pStyle w:val="Body"/>
         <w:bidi w:val="0"/>
       </w:pPr>
-    </w:p>
-    <w:p>
-      <w:pPr>
-        <w:pStyle w:val="Body"/>
-        <w:bidi w:val="0"/>
-      </w:pPr>
-      <w:r>
-        <w:rPr>
-          <w:rtl w:val="0"/>
-        </w:rPr>
-        <w:t>CREATE TABLE "Transaction"(</w:t>
-      </w:r>
-    </w:p>
-    <w:p>
-      <w:pPr>
-        <w:pStyle w:val="Body"/>
-        <w:bidi w:val="0"/>
-      </w:pPr>
-      <w:r>
-        <w:rPr>
-          <w:rtl w:val="0"/>
-          <w:lang w:val="fr-FR"/>
-        </w:rPr>
-        <w:tab/>
-        <w:t>"Transaction_ID"</w:t>
-        <w:tab/>
-      </w:r>
-      <w:r>
-        <w:tab/>
-      </w:r>
-      <w:r>
-        <w:rPr>
-          <w:rtl w:val="0"/>
-        </w:rPr>
-        <w:t>SERIAL NOT NULL,</w:t>
-      </w:r>
-    </w:p>
-    <w:p>
-      <w:pPr>
-        <w:pStyle w:val="Body"/>
-        <w:bidi w:val="0"/>
-      </w:pPr>
-      <w:r>
-        <w:rPr>
-          <w:rtl w:val="0"/>
-        </w:rPr>
-        <w:tab/>
-        <w:t>"Amount"</w:t>
-        <w:tab/>
-        <w:tab/>
-        <w:tab/>
-        <w:t>NUMERIC(7,2) NOT NULL,</w:t>
-      </w:r>
-    </w:p>
-    <w:p>
-      <w:pPr>
-        <w:pStyle w:val="Body"/>
-        <w:bidi w:val="0"/>
-      </w:pPr>
-      <w:r>
-        <w:rPr>
-          <w:rtl w:val="0"/>
-          <w:lang w:val="ru-RU"/>
-        </w:rPr>
-        <w:tab/>
-        <w:t>"Time"</w:t>
-        <w:tab/>
-        <w:tab/>
-        <w:tab/>
-        <w:tab/>
-        <w:t>TIME</w:t>
-        <w:tab/>
-        <w:t>NOT NULL DEFAULT CURRENT_TIME,</w:t>
-      </w:r>
-    </w:p>
-    <w:p>
-      <w:pPr>
-        <w:pStyle w:val="Body"/>
-        <w:bidi w:val="0"/>
-      </w:pPr>
-      <w:r>
-        <w:rPr>
-          <w:rtl w:val="0"/>
-          <w:lang w:val="de-DE"/>
-        </w:rPr>
-        <w:tab/>
-        <w:t>"Date"</w:t>
-        <w:tab/>
-        <w:tab/>
-        <w:tab/>
-        <w:tab/>
-        <w:t>DATE    NOT NULL DEFAULT CURRENT_DATE,</w:t>
-      </w:r>
-    </w:p>
-    <w:p>
-      <w:pPr>
-        <w:pStyle w:val="Body"/>
-        <w:bidi w:val="0"/>
-      </w:pPr>
-      <w:r>
-        <w:rPr>
-          <w:rtl w:val="0"/>
-        </w:rPr>
-        <w:tab/>
-        <w:t>PRIMARY KEY("Transaction_ID")</w:t>
-      </w:r>
-    </w:p>
-    <w:p>
-      <w:pPr>
-        <w:pStyle w:val="Body"/>
-        <w:bidi w:val="0"/>
-      </w:pPr>
-      <w:r>
-        <w:rPr>
-          <w:rtl w:val="0"/>
-          <w:lang w:val="it-IT"/>
-        </w:rPr>
-        <w:t>);</w:t>
-      </w:r>
-    </w:p>
-    <w:p>
-      <w:pPr>
-        <w:pStyle w:val="Body"/>
-        <w:bidi w:val="0"/>
-      </w:pPr>
-    </w:p>
-    <w:p>
-      <w:pPr>
-        <w:pStyle w:val="Body"/>
-        <w:bidi w:val="0"/>
-      </w:pPr>
-    </w:p>
-    <w:p>
-      <w:pPr>
-        <w:pStyle w:val="Body"/>
-        <w:bidi w:val="0"/>
-      </w:pPr>
-      <w:r>
-        <w:rPr>
-          <w:rtl w:val="0"/>
-        </w:rPr>
-        <w:t>CREATE TABLE "Review"(</w:t>
-      </w:r>
-    </w:p>
-    <w:p>
-      <w:pPr>
-        <w:pStyle w:val="Body"/>
-        <w:bidi w:val="0"/>
-      </w:pPr>
-      <w:r>
-        <w:rPr>
-          <w:rtl w:val="0"/>
-        </w:rPr>
-        <w:tab/>
-        <w:t>"User_ID"</w:t>
-        <w:tab/>
-        <w:t>INT</w:t>
-        <w:tab/>
-        <w:t>NOT NULL,</w:t>
-      </w:r>
-    </w:p>
-    <w:p>
-      <w:pPr>
-        <w:pStyle w:val="Body"/>
-        <w:bidi w:val="0"/>
-      </w:pPr>
-      <w:r>
-        <w:rPr>
-          <w:rtl w:val="0"/>
-        </w:rPr>
-        <w:tab/>
-        <w:t>"Review_ID"</w:t>
-        <w:tab/>
-        <w:t>SERIAL NOT NULL,</w:t>
-      </w:r>
-    </w:p>
-    <w:p>
-      <w:pPr>
-        <w:pStyle w:val="Body"/>
-        <w:bidi w:val="0"/>
-      </w:pPr>
-      <w:r>
-        <w:rPr>
-          <w:rtl w:val="0"/>
-          <w:lang w:val="fr-FR"/>
-        </w:rPr>
-        <w:tab/>
-        <w:t>"Description"</w:t>
-        <w:tab/>
-        <w:t>TEXT NOT NULL,</w:t>
-      </w:r>
-    </w:p>
-    <w:p>
-      <w:pPr>
-        <w:pStyle w:val="Body"/>
-        <w:bidi w:val="0"/>
-      </w:pPr>
-      <w:r>
-        <w:rPr>
-          <w:rtl w:val="0"/>
-        </w:rPr>
-        <w:tab/>
-        <w:t>"Rating"</w:t>
-        <w:tab/>
-        <w:t>INT NOT NULL,</w:t>
-      </w:r>
-    </w:p>
-    <w:p>
-      <w:pPr>
-        <w:pStyle w:val="Body"/>
-        <w:bidi w:val="0"/>
-      </w:pPr>
-      <w:r>
-        <w:rPr>
-          <w:rtl w:val="0"/>
-        </w:rPr>
-        <w:tab/>
-        <w:t>"Dish_ID"</w:t>
-        <w:tab/>
-        <w:t>INT,</w:t>
-      </w:r>
-    </w:p>
-    <w:p>
-      <w:pPr>
-        <w:pStyle w:val="Body"/>
-        <w:bidi w:val="0"/>
-      </w:pPr>
-      <w:r>
-        <w:rPr>
-          <w:rtl w:val="0"/>
-        </w:rPr>
-        <w:tab/>
-        <w:t>PRIMARY KEY("User_ID", "Review_ID"),</w:t>
-      </w:r>
-    </w:p>
-    <w:p>
-      <w:pPr>
-        <w:pStyle w:val="Body"/>
-        <w:bidi w:val="0"/>
-      </w:pPr>
-      <w:r>
-        <w:rPr>
-          <w:rtl w:val="0"/>
-        </w:rPr>
-        <w:tab/>
-        <w:t>FOREIGN KEY("User_ID") REFERENCES "User"("ID")</w:t>
-      </w:r>
-    </w:p>
-    <w:p>
-      <w:pPr>
-        <w:pStyle w:val="Body"/>
-        <w:bidi w:val="0"/>
-      </w:pPr>
-      <w:r>
-        <w:rPr>
-          <w:rtl w:val="0"/>
-          <w:lang w:val="es-ES_tradnl"/>
-        </w:rPr>
-        <w:tab/>
-        <w:tab/>
-        <w:t>ON DELETE CASCADE</w:t>
-      </w:r>
-    </w:p>
-    <w:p>
-      <w:pPr>
-        <w:pStyle w:val="Body"/>
-        <w:bidi w:val="0"/>
-      </w:pPr>
-      <w:r>
-        <w:rPr>
-          <w:rtl w:val="0"/>
-          <w:lang w:val="es-ES_tradnl"/>
-        </w:rPr>
-        <w:tab/>
-        <w:tab/>
-        <w:t>ON UPDATE CASCADE,</w:t>
-      </w:r>
-    </w:p>
-    <w:p>
-      <w:pPr>
-        <w:pStyle w:val="Body"/>
-        <w:bidi w:val="0"/>
-      </w:pPr>
-      <w:r>
-        <w:rPr>
-          <w:rtl w:val="0"/>
-        </w:rPr>
-        <w:tab/>
-        <w:t>FOREIGN KEY("Dish_ID") REFERENCES "Dish"("Dish_ID")</w:t>
-      </w:r>
-    </w:p>
-    <w:p>
-      <w:pPr>
-        <w:pStyle w:val="Body"/>
-        <w:bidi w:val="0"/>
-      </w:pPr>
-      <w:r>
-        <w:rPr>
-          <w:rtl w:val="0"/>
-          <w:lang w:val="de-DE"/>
-        </w:rPr>
-        <w:tab/>
-        <w:tab/>
-        <w:t>ON</w:t>
-        <w:tab/>
-        <w:t>DELETE CASCADE</w:t>
-      </w:r>
-    </w:p>
-    <w:p>
-      <w:pPr>
-        <w:pStyle w:val="Body"/>
-        <w:bidi w:val="0"/>
-      </w:pPr>
-      <w:r>
-        <w:rPr>
-          <w:rtl w:val="0"/>
-          <w:lang w:val="es-ES_tradnl"/>
-        </w:rPr>
-        <w:tab/>
-        <w:tab/>
-        <w:t>ON UPDATE CASCADE</w:t>
-      </w:r>
-    </w:p>
-    <w:p>
-      <w:pPr>
-        <w:pStyle w:val="Body"/>
-        <w:bidi w:val="0"/>
-      </w:pPr>
-      <w:r>
-        <w:rPr>
-          <w:rtl w:val="0"/>
-          <w:lang w:val="it-IT"/>
-        </w:rPr>
-        <w:t>);</w:t>
-      </w:r>
-    </w:p>
-    <w:p>
-      <w:pPr>
-        <w:pStyle w:val="Body"/>
-        <w:bidi w:val="0"/>
-      </w:pPr>
-    </w:p>
-    <w:p>
-      <w:pPr>
-        <w:pStyle w:val="Body"/>
-        <w:bidi w:val="0"/>
-      </w:pPr>
-    </w:p>
-    <w:p>
-      <w:pPr>
-        <w:pStyle w:val="Body"/>
-        <w:bidi w:val="0"/>
-      </w:pPr>
-      <w:r>
-        <w:rPr>
-          <w:rtl w:val="0"/>
-        </w:rPr>
-        <w:t>CREATE TABLE "Ingredient"(</w:t>
-      </w:r>
-    </w:p>
-    <w:p>
-      <w:pPr>
-        <w:pStyle w:val="Body"/>
-        <w:bidi w:val="0"/>
-      </w:pPr>
-      <w:r>
-        <w:rPr>
-          <w:rtl w:val="0"/>
-          <w:lang w:val="de-DE"/>
-        </w:rPr>
-        <w:tab/>
-        <w:t>"Name"</w:t>
-        <w:tab/>
-        <w:t xml:space="preserve">VARCHAR(50) </w:t>
-        <w:tab/>
-        <w:t xml:space="preserve">NOT NULL, </w:t>
-      </w:r>
-    </w:p>
-    <w:p>
-      <w:pPr>
-        <w:pStyle w:val="Body"/>
-        <w:bidi w:val="0"/>
-      </w:pPr>
-      <w:r>
-        <w:rPr>
-          <w:rtl w:val="0"/>
-        </w:rPr>
-        <w:tab/>
-        <w:t>"Price"</w:t>
-        <w:tab/>
-        <w:tab/>
-        <w:t xml:space="preserve">NUMERIC(7,2) </w:t>
-        <w:tab/>
-        <w:t>NOT NULL,</w:t>
-      </w:r>
-    </w:p>
-    <w:p>
-      <w:pPr>
-        <w:pStyle w:val="Body"/>
-        <w:bidi w:val="0"/>
-      </w:pPr>
-      <w:r>
-        <w:rPr>
-          <w:rtl w:val="0"/>
-          <w:lang w:val="de-DE"/>
-        </w:rPr>
-        <w:tab/>
-        <w:t>"Exp_Date"</w:t>
-        <w:tab/>
-        <w:t>DATE</w:t>
-        <w:tab/>
-        <w:tab/>
-        <w:tab/>
-        <w:t>NOT NULL,</w:t>
-      </w:r>
-    </w:p>
-    <w:p>
-      <w:pPr>
-        <w:pStyle w:val="Body"/>
-        <w:bidi w:val="0"/>
-      </w:pPr>
-      <w:r>
-        <w:rPr>
-          <w:rtl w:val="0"/>
-          <w:lang w:val="it-IT"/>
-        </w:rPr>
-        <w:tab/>
-        <w:t>"Quantity"</w:t>
-        <w:tab/>
-        <w:t>NUMERIC (5,2)</w:t>
-        <w:tab/>
-        <w:t>NOT NULL,</w:t>
-      </w:r>
-    </w:p>
-    <w:p>
-      <w:pPr>
-        <w:pStyle w:val="Body"/>
-        <w:bidi w:val="0"/>
-      </w:pPr>
-      <w:r>
-        <w:rPr>
-          <w:rtl w:val="0"/>
-          <w:lang w:val="de-DE"/>
-        </w:rPr>
-        <w:tab/>
-        <w:t>PRIMARY KEY("Name")</w:t>
-      </w:r>
-    </w:p>
-    <w:p>
-      <w:pPr>
-        <w:pStyle w:val="Body"/>
-        <w:bidi w:val="0"/>
-      </w:pPr>
-      <w:r>
-        <w:rPr>
-          <w:rtl w:val="0"/>
-          <w:lang w:val="it-IT"/>
-        </w:rPr>
-        <w:t>);</w:t>
-      </w:r>
     </w:p>
     <w:p>
       <w:pPr>

</xml_diff>